<commit_message>
A lare commit for documentation
</commit_message>
<xml_diff>
--- a/Reports_achived/Fall Progress Report Draft.docx
+++ b/Reports_achived/Fall Progress Report Draft.docx
@@ -1469,10 +1469,7 @@
         <w:pStyle w:val="ListParagraph"/>
       </w:pPr>
       <w:r>
-        <w:t>3.1</w:t>
-      </w:r>
-      <w:r>
-        <w:t xml:space="preserve"> </w:t>
+        <w:t xml:space="preserve">3.1 </w:t>
       </w:r>
       <w:r>
         <w:rPr>
@@ -1495,12 +1492,7 @@
       </w:pPr>
       <w:r>
         <w:tab/>
-      </w:r>
-      <w:r>
-        <w:t>3.1.1</w:t>
-      </w:r>
-      <w:r>
-        <w:t xml:space="preserve"> </w:t>
+        <w:t xml:space="preserve">3.1.1 </w:t>
       </w:r>
       <w:r>
         <w:rPr>
@@ -1527,12 +1519,7 @@
       </w:pPr>
       <w:r>
         <w:tab/>
-      </w:r>
-      <w:r>
-        <w:t>3.1.2</w:t>
-      </w:r>
-      <w:r>
-        <w:t xml:space="preserve"> </w:t>
+        <w:t xml:space="preserve">3.1.2 </w:t>
       </w:r>
       <w:r>
         <w:rPr>
@@ -1555,12 +1542,7 @@
       </w:pPr>
       <w:r>
         <w:tab/>
-      </w:r>
-      <w:r>
-        <w:t>3.1.3</w:t>
-      </w:r>
-      <w:r>
-        <w:t xml:space="preserve"> </w:t>
+        <w:t xml:space="preserve">3.1.3 </w:t>
       </w:r>
       <w:r>
         <w:rPr>
@@ -1582,12 +1564,6 @@
           <w:color w:val="000000"/>
         </w:rPr>
         <w:tab/>
-      </w:r>
-      <w:r>
-        <w:rPr>
-          <w:bCs/>
-          <w:color w:val="000000"/>
-        </w:rPr>
         <w:t>3.2</w:t>
       </w:r>
       <w:r>
@@ -1616,12 +1592,6 @@
           <w:color w:val="000000"/>
         </w:rPr>
         <w:tab/>
-      </w:r>
-      <w:r>
-        <w:rPr>
-          <w:bCs/>
-          <w:color w:val="000000"/>
-        </w:rPr>
         <w:t>3.3 Prior Work</w:t>
       </w:r>
     </w:p>
@@ -1641,12 +1611,6 @@
           <w:color w:val="000000"/>
         </w:rPr>
         <w:tab/>
-      </w:r>
-      <w:r>
-        <w:rPr>
-          <w:bCs/>
-          <w:color w:val="000000"/>
-        </w:rPr>
         <w:t>3.4 State of the Art</w:t>
       </w:r>
     </w:p>
@@ -3031,11 +2995,6 @@
           <w:color w:val="000000"/>
         </w:rPr>
         <w:tab/>
-      </w:r>
-      <w:r>
-        <w:rPr>
-          <w:color w:val="000000"/>
-        </w:rPr>
         <w:t xml:space="preserve">Before the submission of our Interim Progress Report, </w:t>
       </w:r>
       <w:proofErr w:type="gramStart"/>
@@ -3731,21 +3690,7 @@
         <w:rPr>
           <w:color w:val="000000"/>
         </w:rPr>
-        <w:t xml:space="preserve">The values represent the accuracy, a “1.00” would mean that the model trained using that feature and classification model guessed the correct instrument for every test sample. Any value less than “1.00” had some errors in identification. This was a helpful way of visually comparing the different types of features and classifiers and overall determined that MFCC features were the most accurate across the classification models while Gaussian Processing and basic a Neural Network proved to be the overall most accurate models. Using these </w:t>
-      </w:r>
-      <w:proofErr w:type="gramStart"/>
-      <w:r>
-        <w:rPr>
-          <w:color w:val="000000"/>
-        </w:rPr>
-        <w:t>results</w:t>
-      </w:r>
-      <w:proofErr w:type="gramEnd"/>
-      <w:r>
-        <w:rPr>
-          <w:color w:val="000000"/>
-        </w:rPr>
-        <w:t xml:space="preserve"> the next steps were to try and expand on these working combinations of features and models, but in a more customizable and powerful machine learning environment like TensorFlow.</w:t>
+        <w:t>The values represent the accuracy, a “1.00” would mean that the model trained using that feature and classification model guessed the correct instrument for every test sample. Any value less than “1.00” had some errors in identification. This was a helpful way of visually comparing the different types of features and classifiers and overall determined that MFCC features were the most accurate across the classification models while Gaussian Processing and basic a Neural Network proved to be the overall most accurate models. Using these results the next steps were to try and expand on these working combinations of features and models, but in a more customizable and powerful machine learning environment like TensorFlow.</w:t>
       </w:r>
     </w:p>
     <w:p>
@@ -4274,11 +4219,6 @@
           <w:color w:val="000000"/>
         </w:rPr>
         <w:tab/>
-      </w:r>
-      <w:r>
-        <w:rPr>
-          <w:color w:val="000000"/>
-        </w:rPr>
         <w:t xml:space="preserve">When looking back on the work we’ve done this term, we have made great strides toward our </w:t>
       </w:r>
       <w:proofErr w:type="gramStart"/>
@@ -4461,21 +4401,21 @@
         <w:rPr>
           <w:color w:val="000000"/>
         </w:rPr>
-        <w:t xml:space="preserve">Moving forward, we plan to open up our testing to more samples and different types of </w:t>
+        <w:t xml:space="preserve">Moving forward, we plan to </w:t>
       </w:r>
       <w:proofErr w:type="gramStart"/>
       <w:r>
         <w:rPr>
           <w:color w:val="000000"/>
         </w:rPr>
-        <w:t>information</w:t>
+        <w:t>open up</w:t>
       </w:r>
       <w:proofErr w:type="gramEnd"/>
       <w:r>
         <w:rPr>
           <w:color w:val="000000"/>
         </w:rPr>
-        <w:t xml:space="preserve"> so we can truly put our classification methods to the test. Also, we want to create a more complex set of information to be inputted into </w:t>
+        <w:t xml:space="preserve"> our testing to more samples and different types of information so we can truly put our classification methods to the test. Also, we want to create a more complex set of information to be inputted into </w:t>
       </w:r>
       <w:proofErr w:type="gramStart"/>
       <w:r>
@@ -5454,12 +5394,14 @@
         <w:t>Appendix B: Resumes</w:t>
       </w:r>
     </w:p>
-    <w:p>
-      <w:pPr>
-        <w:jc w:val="both"/>
-      </w:pPr>
-      <w:r>
-        <w:object w:dxaOrig="9180" w:dyaOrig="11881" w14:anchorId="5F5FFDF4">
+    <w:bookmarkStart w:id="0" w:name="_Hlk2897792"/>
+    <w:bookmarkStart w:id="1" w:name="_GoBack"/>
+    <w:p>
+      <w:pPr>
+        <w:jc w:val="both"/>
+      </w:pPr>
+      <w:r>
+        <w:object w:dxaOrig="9180" w:dyaOrig="11881" w14:anchorId="2D3B3AAC">
           <v:shapetype id="_x0000_t75" coordsize="21600,21600" o:spt="75" o:preferrelative="t" path="m@4@5l@4@11@9@11@9@5xe" filled="f" stroked="f">
             <v:stroke joinstyle="miter"/>
             <v:formulas>
@@ -5479,12 +5421,14 @@
             <v:path o:extrusionok="f" gradientshapeok="t" o:connecttype="rect"/>
             <o:lock v:ext="edit" aspectratio="t"/>
           </v:shapetype>
-          <v:shape id="_x0000_i1042" type="#_x0000_t75" style="width:459pt;height:594pt" o:ole="">
+          <v:shape id="_x0000_i1029" type="#_x0000_t75" style="width:6in;height:558.75pt" o:ole="">
             <v:imagedata r:id="rId18" o:title=""/>
           </v:shape>
-          <o:OLEObject Type="Embed" ProgID="AcroExch.Document.DC" ShapeID="_x0000_i1042" DrawAspect="Content" ObjectID="_1605101957" r:id="rId19"/>
+          <o:OLEObject Type="Embed" ProgID="AcroExch.Document.DC" ShapeID="_x0000_i1029" DrawAspect="Content" ObjectID="_1613513507" r:id="rId19"/>
         </w:object>
       </w:r>
+      <w:bookmarkEnd w:id="0"/>
+      <w:bookmarkEnd w:id="1"/>
     </w:p>
     <w:p>
       <w:pPr>
@@ -5500,10 +5444,10 @@
       </w:pPr>
       <w:r>
         <w:object w:dxaOrig="9180" w:dyaOrig="11881" w14:anchorId="3BF6B051">
-          <v:shape id="_x0000_i1044" type="#_x0000_t75" style="width:459pt;height:594pt" o:ole="">
+          <v:shape id="_x0000_i1026" type="#_x0000_t75" style="width:459pt;height:594pt" o:ole="">
             <v:imagedata r:id="rId20" o:title=""/>
           </v:shape>
-          <o:OLEObject Type="Embed" ProgID="AcroExch.Document.DC" ShapeID="_x0000_i1044" DrawAspect="Content" ObjectID="_1605101958" r:id="rId21"/>
+          <o:OLEObject Type="Embed" ProgID="AcroExch.Document.DC" ShapeID="_x0000_i1026" DrawAspect="Content" ObjectID="_1613513508" r:id="rId21"/>
         </w:object>
       </w:r>
     </w:p>
@@ -5521,14 +5465,12 @@
       </w:pPr>
       <w:r>
         <w:object w:dxaOrig="9180" w:dyaOrig="11881" w14:anchorId="76815A22">
-          <v:shape id="_x0000_i1046" type="#_x0000_t75" style="width:459pt;height:594pt" o:ole="">
+          <v:shape id="_x0000_i1027" type="#_x0000_t75" style="width:459pt;height:594pt" o:ole="">
             <v:imagedata r:id="rId22" o:title=""/>
           </v:shape>
-          <o:OLEObject Type="Embed" ProgID="AcroExch.Document.DC" ShapeID="_x0000_i1046" DrawAspect="Content" ObjectID="_1605101959" r:id="rId23"/>
+          <o:OLEObject Type="Embed" ProgID="AcroExch.Document.DC" ShapeID="_x0000_i1027" DrawAspect="Content" ObjectID="_1613513509" r:id="rId23"/>
         </w:object>
       </w:r>
-      <w:bookmarkStart w:id="0" w:name="_GoBack"/>
-      <w:bookmarkEnd w:id="0"/>
     </w:p>
     <w:p>
       <w:pPr>
@@ -6811,7 +6753,7 @@
 </file>
 
 <file path=customXml/itemProps1.xml><?xml version="1.0" encoding="utf-8"?>
-<ds:datastoreItem xmlns:ds="http://schemas.openxmlformats.org/officeDocument/2006/customXml" ds:itemID="{154E5578-1DCF-4A75-A83B-A7B390EE3A7C}">
+<ds:datastoreItem xmlns:ds="http://schemas.openxmlformats.org/officeDocument/2006/customXml" ds:itemID="{95EA4304-9567-443D-BEE8-6BA77E9C0DFF}">
   <ds:schemaRefs>
     <ds:schemaRef ds:uri="http://schemas.openxmlformats.org/officeDocument/2006/bibliography"/>
   </ds:schemaRefs>

</xml_diff>